<commit_message>
usecases and user stories refined
</commit_message>
<xml_diff>
--- a/Documentatie/Iteratierapport V3.docx
+++ b/Documentatie/Iteratierapport V3.docx
@@ -847,7 +847,7 @@
             </w:rPr>
             <w:fldChar w:fldCharType="separate"/>
           </w:r>
-          <w:hyperlink w:anchor="_Toc132286501" w:history="1">
+          <w:hyperlink w:anchor="_Toc132573813" w:history="1">
             <w:r>
               <w:rPr>
                 <w:rStyle w:val="Hyperlink"/>
@@ -874,7 +874,7 @@
                 <w:noProof/>
                 <w:webHidden/>
               </w:rPr>
-              <w:instrText xml:space="preserve"> PAGEREF _Toc132286501 \h </w:instrText>
+              <w:instrText xml:space="preserve"> PAGEREF _Toc132573813 \h </w:instrText>
             </w:r>
             <w:r>
               <w:rPr>
@@ -894,7 +894,7 @@
                 <w:noProof/>
                 <w:webHidden/>
               </w:rPr>
-              <w:t>2</w:t>
+              <w:t>3</w:t>
             </w:r>
             <w:r>
               <w:rPr>
@@ -922,7 +922,7 @@
               <w:lang w:eastAsia="nl-NL"/>
             </w:rPr>
           </w:pPr>
-          <w:hyperlink w:anchor="_Toc132286502" w:history="1">
+          <w:hyperlink w:anchor="_Toc132573814" w:history="1">
             <w:r>
               <w:rPr>
                 <w:rStyle w:val="Hyperlink"/>
@@ -949,7 +949,7 @@
                 <w:noProof/>
                 <w:webHidden/>
               </w:rPr>
-              <w:instrText xml:space="preserve"> PAGEREF _Toc132286502 \h </w:instrText>
+              <w:instrText xml:space="preserve"> PAGEREF _Toc132573814 \h </w:instrText>
             </w:r>
             <w:r>
               <w:rPr>
@@ -969,7 +969,7 @@
                 <w:noProof/>
                 <w:webHidden/>
               </w:rPr>
-              <w:t>3</w:t>
+              <w:t>4</w:t>
             </w:r>
             <w:r>
               <w:rPr>
@@ -995,7 +995,7 @@
               <w:lang w:eastAsia="nl-NL"/>
             </w:rPr>
           </w:pPr>
-          <w:hyperlink w:anchor="_Toc132286503" w:history="1">
+          <w:hyperlink w:anchor="_Toc132573815" w:history="1">
             <w:r>
               <w:rPr>
                 <w:rStyle w:val="Hyperlink"/>
@@ -1022,7 +1022,7 @@
                 <w:noProof/>
                 <w:webHidden/>
               </w:rPr>
-              <w:instrText xml:space="preserve"> PAGEREF _Toc132286503 \h </w:instrText>
+              <w:instrText xml:space="preserve"> PAGEREF _Toc132573815 \h </w:instrText>
             </w:r>
             <w:r>
               <w:rPr>
@@ -1042,7 +1042,7 @@
                 <w:noProof/>
                 <w:webHidden/>
               </w:rPr>
-              <w:t>3</w:t>
+              <w:t>4</w:t>
             </w:r>
             <w:r>
               <w:rPr>
@@ -1068,7 +1068,7 @@
               <w:lang w:eastAsia="nl-NL"/>
             </w:rPr>
           </w:pPr>
-          <w:hyperlink w:anchor="_Toc132286504" w:history="1">
+          <w:hyperlink w:anchor="_Toc132573816" w:history="1">
             <w:r>
               <w:rPr>
                 <w:rStyle w:val="Hyperlink"/>
@@ -1095,7 +1095,7 @@
                 <w:noProof/>
                 <w:webHidden/>
               </w:rPr>
-              <w:instrText xml:space="preserve"> PAGEREF _Toc132286504 \h </w:instrText>
+              <w:instrText xml:space="preserve"> PAGEREF _Toc132573816 \h </w:instrText>
             </w:r>
             <w:r>
               <w:rPr>
@@ -1115,7 +1115,7 @@
                 <w:noProof/>
                 <w:webHidden/>
               </w:rPr>
-              <w:t>3</w:t>
+              <w:t>4</w:t>
             </w:r>
             <w:r>
               <w:rPr>
@@ -1141,7 +1141,7 @@
               <w:lang w:eastAsia="nl-NL"/>
             </w:rPr>
           </w:pPr>
-          <w:hyperlink w:anchor="_Toc132286505" w:history="1">
+          <w:hyperlink w:anchor="_Toc132573817" w:history="1">
             <w:r>
               <w:rPr>
                 <w:rStyle w:val="Hyperlink"/>
@@ -1168,7 +1168,7 @@
                 <w:noProof/>
                 <w:webHidden/>
               </w:rPr>
-              <w:instrText xml:space="preserve"> PAGEREF _Toc132286505 \h </w:instrText>
+              <w:instrText xml:space="preserve"> PAGEREF _Toc132573817 \h </w:instrText>
             </w:r>
             <w:r>
               <w:rPr>
@@ -1188,7 +1188,7 @@
                 <w:noProof/>
                 <w:webHidden/>
               </w:rPr>
-              <w:t>3</w:t>
+              <w:t>4</w:t>
             </w:r>
             <w:r>
               <w:rPr>
@@ -1214,7 +1214,7 @@
               <w:lang w:eastAsia="nl-NL"/>
             </w:rPr>
           </w:pPr>
-          <w:hyperlink w:anchor="_Toc132286506" w:history="1">
+          <w:hyperlink w:anchor="_Toc132573818" w:history="1">
             <w:r>
               <w:rPr>
                 <w:rStyle w:val="Hyperlink"/>
@@ -1241,7 +1241,7 @@
                 <w:noProof/>
                 <w:webHidden/>
               </w:rPr>
-              <w:instrText xml:space="preserve"> PAGEREF _Toc132286506 \h </w:instrText>
+              <w:instrText xml:space="preserve"> PAGEREF _Toc132573818 \h </w:instrText>
             </w:r>
             <w:r>
               <w:rPr>
@@ -1261,7 +1261,7 @@
                 <w:noProof/>
                 <w:webHidden/>
               </w:rPr>
-              <w:t>3</w:t>
+              <w:t>4</w:t>
             </w:r>
             <w:r>
               <w:rPr>
@@ -1289,7 +1289,7 @@
               <w:lang w:eastAsia="nl-NL"/>
             </w:rPr>
           </w:pPr>
-          <w:hyperlink w:anchor="_Toc132286507" w:history="1">
+          <w:hyperlink w:anchor="_Toc132573819" w:history="1">
             <w:r>
               <w:rPr>
                 <w:rStyle w:val="Hyperlink"/>
@@ -1316,7 +1316,7 @@
                 <w:noProof/>
                 <w:webHidden/>
               </w:rPr>
-              <w:instrText xml:space="preserve"> PAGEREF _Toc132286507 \h </w:instrText>
+              <w:instrText xml:space="preserve"> PAGEREF _Toc132573819 \h </w:instrText>
             </w:r>
             <w:r>
               <w:rPr>
@@ -1336,7 +1336,7 @@
                 <w:noProof/>
                 <w:webHidden/>
               </w:rPr>
-              <w:t>4</w:t>
+              <w:t>5</w:t>
             </w:r>
             <w:r>
               <w:rPr>
@@ -1362,7 +1362,7 @@
               <w:lang w:eastAsia="nl-NL"/>
             </w:rPr>
           </w:pPr>
-          <w:hyperlink w:anchor="_Toc132286508" w:history="1">
+          <w:hyperlink w:anchor="_Toc132573820" w:history="1">
             <w:r>
               <w:rPr>
                 <w:rStyle w:val="Hyperlink"/>
@@ -1389,7 +1389,7 @@
                 <w:noProof/>
                 <w:webHidden/>
               </w:rPr>
-              <w:instrText xml:space="preserve"> PAGEREF _Toc132286508 \h </w:instrText>
+              <w:instrText xml:space="preserve"> PAGEREF _Toc132573820 \h </w:instrText>
             </w:r>
             <w:r>
               <w:rPr>
@@ -1409,7 +1409,7 @@
                 <w:noProof/>
                 <w:webHidden/>
               </w:rPr>
-              <w:t>4</w:t>
+              <w:t>5</w:t>
             </w:r>
             <w:r>
               <w:rPr>
@@ -1435,7 +1435,7 @@
               <w:lang w:eastAsia="nl-NL"/>
             </w:rPr>
           </w:pPr>
-          <w:hyperlink w:anchor="_Toc132286509" w:history="1">
+          <w:hyperlink w:anchor="_Toc132573821" w:history="1">
             <w:r>
               <w:rPr>
                 <w:rStyle w:val="Hyperlink"/>
@@ -1462,7 +1462,7 @@
                 <w:noProof/>
                 <w:webHidden/>
               </w:rPr>
-              <w:instrText xml:space="preserve"> PAGEREF _Toc132286509 \h </w:instrText>
+              <w:instrText xml:space="preserve"> PAGEREF _Toc132573821 \h </w:instrText>
             </w:r>
             <w:r>
               <w:rPr>
@@ -1482,7 +1482,7 @@
                 <w:noProof/>
                 <w:webHidden/>
               </w:rPr>
-              <w:t>4</w:t>
+              <w:t>5</w:t>
             </w:r>
             <w:r>
               <w:rPr>
@@ -1508,7 +1508,7 @@
               <w:lang w:eastAsia="nl-NL"/>
             </w:rPr>
           </w:pPr>
-          <w:hyperlink w:anchor="_Toc132286510" w:history="1">
+          <w:hyperlink w:anchor="_Toc132573822" w:history="1">
             <w:r>
               <w:rPr>
                 <w:rStyle w:val="Hyperlink"/>
@@ -1535,7 +1535,7 @@
                 <w:noProof/>
                 <w:webHidden/>
               </w:rPr>
-              <w:instrText xml:space="preserve"> PAGEREF _Toc132286510 \h </w:instrText>
+              <w:instrText xml:space="preserve"> PAGEREF _Toc132573822 \h </w:instrText>
             </w:r>
             <w:r>
               <w:rPr>
@@ -1555,7 +1555,80 @@
                 <w:noProof/>
                 <w:webHidden/>
               </w:rPr>
-              <w:t>4</w:t>
+              <w:t>5</w:t>
+            </w:r>
+            <w:r>
+              <w:rPr>
+                <w:noProof/>
+                <w:webHidden/>
+              </w:rPr>
+              <w:fldChar w:fldCharType="end"/>
+            </w:r>
+          </w:hyperlink>
+        </w:p>
+        <w:p>
+          <w:pPr>
+            <w:pStyle w:val="Inhopg2"/>
+            <w:tabs>
+              <w:tab w:val="right" w:leader="dot" w:pos="9062"/>
+            </w:tabs>
+            <w:rPr>
+              <w:rFonts w:cstheme="minorBidi"/>
+              <w:smallCaps w:val="0"/>
+              <w:noProof/>
+              <w:sz w:val="24"/>
+              <w:szCs w:val="24"/>
+              <w:lang w:eastAsia="nl-NL"/>
+            </w:rPr>
+          </w:pPr>
+          <w:hyperlink w:anchor="_Toc132573823" w:history="1">
+            <w:r>
+              <w:rPr>
+                <w:rStyle w:val="Hyperlink"/>
+                <w:noProof/>
+              </w:rPr>
+              <w:t>Iteratie 3</w:t>
+            </w:r>
+            <w:r>
+              <w:rPr>
+                <w:noProof/>
+                <w:webHidden/>
+              </w:rPr>
+              <w:tab/>
+            </w:r>
+            <w:r>
+              <w:rPr>
+                <w:noProof/>
+                <w:webHidden/>
+              </w:rPr>
+              <w:fldChar w:fldCharType="begin"/>
+            </w:r>
+            <w:r>
+              <w:rPr>
+                <w:noProof/>
+                <w:webHidden/>
+              </w:rPr>
+              <w:instrText xml:space="preserve"> PAGEREF _Toc132573823 \h </w:instrText>
+            </w:r>
+            <w:r>
+              <w:rPr>
+                <w:noProof/>
+                <w:webHidden/>
+              </w:rPr>
+            </w:r>
+            <w:r>
+              <w:rPr>
+                <w:noProof/>
+                <w:webHidden/>
+              </w:rPr>
+              <w:fldChar w:fldCharType="separate"/>
+            </w:r>
+            <w:r>
+              <w:rPr>
+                <w:noProof/>
+                <w:webHidden/>
+              </w:rPr>
+              <w:t>6</w:t>
             </w:r>
             <w:r>
               <w:rPr>
@@ -1583,7 +1656,7 @@
               <w:lang w:eastAsia="nl-NL"/>
             </w:rPr>
           </w:pPr>
-          <w:hyperlink w:anchor="_Toc132286511" w:history="1">
+          <w:hyperlink w:anchor="_Toc132573824" w:history="1">
             <w:r>
               <w:rPr>
                 <w:rStyle w:val="Hyperlink"/>
@@ -1610,7 +1683,7 @@
                 <w:noProof/>
                 <w:webHidden/>
               </w:rPr>
-              <w:instrText xml:space="preserve"> PAGEREF _Toc132286511 \h </w:instrText>
+              <w:instrText xml:space="preserve"> PAGEREF _Toc132573824 \h </w:instrText>
             </w:r>
             <w:r>
               <w:rPr>
@@ -1630,7 +1703,7 @@
                 <w:noProof/>
                 <w:webHidden/>
               </w:rPr>
-              <w:t>5</w:t>
+              <w:t>6</w:t>
             </w:r>
             <w:r>
               <w:rPr>
@@ -1656,7 +1729,7 @@
               <w:lang w:eastAsia="nl-NL"/>
             </w:rPr>
           </w:pPr>
-          <w:hyperlink w:anchor="_Toc132286512" w:history="1">
+          <w:hyperlink w:anchor="_Toc132573825" w:history="1">
             <w:r>
               <w:rPr>
                 <w:rStyle w:val="Hyperlink"/>
@@ -1683,7 +1756,7 @@
                 <w:noProof/>
                 <w:webHidden/>
               </w:rPr>
-              <w:instrText xml:space="preserve"> PAGEREF _Toc132286512 \h </w:instrText>
+              <w:instrText xml:space="preserve"> PAGEREF _Toc132573825 \h </w:instrText>
             </w:r>
             <w:r>
               <w:rPr>
@@ -1703,7 +1776,7 @@
                 <w:noProof/>
                 <w:webHidden/>
               </w:rPr>
-              <w:t>5</w:t>
+              <w:t>6</w:t>
             </w:r>
             <w:r>
               <w:rPr>
@@ -1729,7 +1802,7 @@
               <w:lang w:eastAsia="nl-NL"/>
             </w:rPr>
           </w:pPr>
-          <w:hyperlink w:anchor="_Toc132286513" w:history="1">
+          <w:hyperlink w:anchor="_Toc132573826" w:history="1">
             <w:r>
               <w:rPr>
                 <w:rStyle w:val="Hyperlink"/>
@@ -1756,7 +1829,7 @@
                 <w:noProof/>
                 <w:webHidden/>
               </w:rPr>
-              <w:instrText xml:space="preserve"> PAGEREF _Toc132286513 \h </w:instrText>
+              <w:instrText xml:space="preserve"> PAGEREF _Toc132573826 \h </w:instrText>
             </w:r>
             <w:r>
               <w:rPr>
@@ -1776,7 +1849,7 @@
                 <w:noProof/>
                 <w:webHidden/>
               </w:rPr>
-              <w:t>5</w:t>
+              <w:t>6</w:t>
             </w:r>
             <w:r>
               <w:rPr>
@@ -1802,7 +1875,7 @@
               <w:lang w:eastAsia="nl-NL"/>
             </w:rPr>
           </w:pPr>
-          <w:hyperlink w:anchor="_Toc132286514" w:history="1">
+          <w:hyperlink w:anchor="_Toc132573827" w:history="1">
             <w:r>
               <w:rPr>
                 <w:rStyle w:val="Hyperlink"/>
@@ -1829,7 +1902,7 @@
                 <w:noProof/>
                 <w:webHidden/>
               </w:rPr>
-              <w:instrText xml:space="preserve"> PAGEREF _Toc132286514 \h </w:instrText>
+              <w:instrText xml:space="preserve"> PAGEREF _Toc132573827 \h </w:instrText>
             </w:r>
             <w:r>
               <w:rPr>
@@ -1849,7 +1922,7 @@
                 <w:noProof/>
                 <w:webHidden/>
               </w:rPr>
-              <w:t>5</w:t>
+              <w:t>6</w:t>
             </w:r>
             <w:r>
               <w:rPr>
@@ -1877,7 +1950,7 @@
               <w:lang w:eastAsia="nl-NL"/>
             </w:rPr>
           </w:pPr>
-          <w:hyperlink w:anchor="_Toc132286515" w:history="1">
+          <w:hyperlink w:anchor="_Toc132573828" w:history="1">
             <w:r>
               <w:rPr>
                 <w:rStyle w:val="Hyperlink"/>
@@ -1904,7 +1977,7 @@
                 <w:noProof/>
                 <w:webHidden/>
               </w:rPr>
-              <w:instrText xml:space="preserve"> PAGEREF _Toc132286515 \h </w:instrText>
+              <w:instrText xml:space="preserve"> PAGEREF _Toc132573828 \h </w:instrText>
             </w:r>
             <w:r>
               <w:rPr>
@@ -1924,7 +1997,7 @@
                 <w:noProof/>
                 <w:webHidden/>
               </w:rPr>
-              <w:t>5</w:t>
+              <w:t>7</w:t>
             </w:r>
             <w:r>
               <w:rPr>
@@ -1950,7 +2023,7 @@
               <w:lang w:eastAsia="nl-NL"/>
             </w:rPr>
           </w:pPr>
-          <w:hyperlink w:anchor="_Toc132286516" w:history="1">
+          <w:hyperlink w:anchor="_Toc132573829" w:history="1">
             <w:r>
               <w:rPr>
                 <w:rStyle w:val="Hyperlink"/>
@@ -1977,7 +2050,7 @@
                 <w:noProof/>
                 <w:webHidden/>
               </w:rPr>
-              <w:instrText xml:space="preserve"> PAGEREF _Toc132286516 \h </w:instrText>
+              <w:instrText xml:space="preserve"> PAGEREF _Toc132573829 \h </w:instrText>
             </w:r>
             <w:r>
               <w:rPr>
@@ -1997,7 +2070,7 @@
                 <w:noProof/>
                 <w:webHidden/>
               </w:rPr>
-              <w:t>5</w:t>
+              <w:t>7</w:t>
             </w:r>
             <w:r>
               <w:rPr>
@@ -2023,7 +2096,7 @@
               <w:lang w:eastAsia="nl-NL"/>
             </w:rPr>
           </w:pPr>
-          <w:hyperlink w:anchor="_Toc132286517" w:history="1">
+          <w:hyperlink w:anchor="_Toc132573830" w:history="1">
             <w:r>
               <w:rPr>
                 <w:rStyle w:val="Hyperlink"/>
@@ -2050,7 +2123,7 @@
                 <w:noProof/>
                 <w:webHidden/>
               </w:rPr>
-              <w:instrText xml:space="preserve"> PAGEREF _Toc132286517 \h </w:instrText>
+              <w:instrText xml:space="preserve"> PAGEREF _Toc132573830 \h </w:instrText>
             </w:r>
             <w:r>
               <w:rPr>
@@ -2070,7 +2143,7 @@
                 <w:noProof/>
                 <w:webHidden/>
               </w:rPr>
-              <w:t>6</w:t>
+              <w:t>7</w:t>
             </w:r>
             <w:r>
               <w:rPr>
@@ -2096,7 +2169,7 @@
               <w:lang w:eastAsia="nl-NL"/>
             </w:rPr>
           </w:pPr>
-          <w:hyperlink w:anchor="_Toc132286518" w:history="1">
+          <w:hyperlink w:anchor="_Toc132573831" w:history="1">
             <w:r>
               <w:rPr>
                 <w:rStyle w:val="Hyperlink"/>
@@ -2123,7 +2196,7 @@
                 <w:noProof/>
                 <w:webHidden/>
               </w:rPr>
-              <w:instrText xml:space="preserve"> PAGEREF _Toc132286518 \h </w:instrText>
+              <w:instrText xml:space="preserve"> PAGEREF _Toc132573831 \h </w:instrText>
             </w:r>
             <w:r>
               <w:rPr>
@@ -2143,7 +2216,80 @@
                 <w:noProof/>
                 <w:webHidden/>
               </w:rPr>
-              <w:t>6</w:t>
+              <w:t>7</w:t>
+            </w:r>
+            <w:r>
+              <w:rPr>
+                <w:noProof/>
+                <w:webHidden/>
+              </w:rPr>
+              <w:fldChar w:fldCharType="end"/>
+            </w:r>
+          </w:hyperlink>
+        </w:p>
+        <w:p>
+          <w:pPr>
+            <w:pStyle w:val="Inhopg2"/>
+            <w:tabs>
+              <w:tab w:val="right" w:leader="dot" w:pos="9062"/>
+            </w:tabs>
+            <w:rPr>
+              <w:rFonts w:cstheme="minorBidi"/>
+              <w:smallCaps w:val="0"/>
+              <w:noProof/>
+              <w:sz w:val="24"/>
+              <w:szCs w:val="24"/>
+              <w:lang w:eastAsia="nl-NL"/>
+            </w:rPr>
+          </w:pPr>
+          <w:hyperlink w:anchor="_Toc132573832" w:history="1">
+            <w:r>
+              <w:rPr>
+                <w:rStyle w:val="Hyperlink"/>
+                <w:noProof/>
+              </w:rPr>
+              <w:t>Iteratie 3</w:t>
+            </w:r>
+            <w:r>
+              <w:rPr>
+                <w:noProof/>
+                <w:webHidden/>
+              </w:rPr>
+              <w:tab/>
+            </w:r>
+            <w:r>
+              <w:rPr>
+                <w:noProof/>
+                <w:webHidden/>
+              </w:rPr>
+              <w:fldChar w:fldCharType="begin"/>
+            </w:r>
+            <w:r>
+              <w:rPr>
+                <w:noProof/>
+                <w:webHidden/>
+              </w:rPr>
+              <w:instrText xml:space="preserve"> PAGEREF _Toc132573832 \h </w:instrText>
+            </w:r>
+            <w:r>
+              <w:rPr>
+                <w:noProof/>
+                <w:webHidden/>
+              </w:rPr>
+            </w:r>
+            <w:r>
+              <w:rPr>
+                <w:noProof/>
+                <w:webHidden/>
+              </w:rPr>
+              <w:fldChar w:fldCharType="separate"/>
+            </w:r>
+            <w:r>
+              <w:rPr>
+                <w:noProof/>
+                <w:webHidden/>
+              </w:rPr>
+              <w:t>7</w:t>
             </w:r>
             <w:r>
               <w:rPr>
@@ -2171,7 +2317,7 @@
               <w:lang w:eastAsia="nl-NL"/>
             </w:rPr>
           </w:pPr>
-          <w:hyperlink w:anchor="_Toc132286519" w:history="1">
+          <w:hyperlink w:anchor="_Toc132573833" w:history="1">
             <w:r>
               <w:rPr>
                 <w:rStyle w:val="Hyperlink"/>
@@ -2198,7 +2344,7 @@
                 <w:noProof/>
                 <w:webHidden/>
               </w:rPr>
-              <w:instrText xml:space="preserve"> PAGEREF _Toc132286519 \h </w:instrText>
+              <w:instrText xml:space="preserve"> PAGEREF _Toc132573833 \h </w:instrText>
             </w:r>
             <w:r>
               <w:rPr>
@@ -2218,7 +2364,7 @@
                 <w:noProof/>
                 <w:webHidden/>
               </w:rPr>
-              <w:t>6</w:t>
+              <w:t>8</w:t>
             </w:r>
             <w:r>
               <w:rPr>
@@ -2244,7 +2390,7 @@
               <w:lang w:eastAsia="nl-NL"/>
             </w:rPr>
           </w:pPr>
-          <w:hyperlink w:anchor="_Toc132286520" w:history="1">
+          <w:hyperlink w:anchor="_Toc132573834" w:history="1">
             <w:r>
               <w:rPr>
                 <w:rStyle w:val="Hyperlink"/>
@@ -2271,7 +2417,7 @@
                 <w:noProof/>
                 <w:webHidden/>
               </w:rPr>
-              <w:instrText xml:space="preserve"> PAGEREF _Toc132286520 \h </w:instrText>
+              <w:instrText xml:space="preserve"> PAGEREF _Toc132573834 \h </w:instrText>
             </w:r>
             <w:r>
               <w:rPr>
@@ -2291,7 +2437,7 @@
                 <w:noProof/>
                 <w:webHidden/>
               </w:rPr>
-              <w:t>6</w:t>
+              <w:t>8</w:t>
             </w:r>
             <w:r>
               <w:rPr>
@@ -2317,7 +2463,7 @@
               <w:lang w:eastAsia="nl-NL"/>
             </w:rPr>
           </w:pPr>
-          <w:hyperlink w:anchor="_Toc132286521" w:history="1">
+          <w:hyperlink w:anchor="_Toc132573835" w:history="1">
             <w:r>
               <w:rPr>
                 <w:rStyle w:val="Hyperlink"/>
@@ -2344,7 +2490,7 @@
                 <w:noProof/>
                 <w:webHidden/>
               </w:rPr>
-              <w:instrText xml:space="preserve"> PAGEREF _Toc132286521 \h </w:instrText>
+              <w:instrText xml:space="preserve"> PAGEREF _Toc132573835 \h </w:instrText>
             </w:r>
             <w:r>
               <w:rPr>
@@ -2364,7 +2510,7 @@
                 <w:noProof/>
                 <w:webHidden/>
               </w:rPr>
-              <w:t>6</w:t>
+              <w:t>8</w:t>
             </w:r>
             <w:r>
               <w:rPr>
@@ -2390,7 +2536,7 @@
               <w:lang w:eastAsia="nl-NL"/>
             </w:rPr>
           </w:pPr>
-          <w:hyperlink w:anchor="_Toc132286522" w:history="1">
+          <w:hyperlink w:anchor="_Toc132573836" w:history="1">
             <w:r>
               <w:rPr>
                 <w:rStyle w:val="Hyperlink"/>
@@ -2417,7 +2563,7 @@
                 <w:noProof/>
                 <w:webHidden/>
               </w:rPr>
-              <w:instrText xml:space="preserve"> PAGEREF _Toc132286522 \h </w:instrText>
+              <w:instrText xml:space="preserve"> PAGEREF _Toc132573836 \h </w:instrText>
             </w:r>
             <w:r>
               <w:rPr>
@@ -2437,7 +2583,7 @@
                 <w:noProof/>
                 <w:webHidden/>
               </w:rPr>
-              <w:t>6</w:t>
+              <w:t>8</w:t>
             </w:r>
             <w:r>
               <w:rPr>
@@ -2463,7 +2609,7 @@
               <w:lang w:eastAsia="nl-NL"/>
             </w:rPr>
           </w:pPr>
-          <w:hyperlink w:anchor="_Toc132286523" w:history="1">
+          <w:hyperlink w:anchor="_Toc132573837" w:history="1">
             <w:r>
               <w:rPr>
                 <w:rStyle w:val="Hyperlink"/>
@@ -2490,7 +2636,7 @@
                 <w:noProof/>
                 <w:webHidden/>
               </w:rPr>
-              <w:instrText xml:space="preserve"> PAGEREF _Toc132286523 \h </w:instrText>
+              <w:instrText xml:space="preserve"> PAGEREF _Toc132573837 \h </w:instrText>
             </w:r>
             <w:r>
               <w:rPr>
@@ -2510,7 +2656,7 @@
                 <w:noProof/>
                 <w:webHidden/>
               </w:rPr>
-              <w:t>6</w:t>
+              <w:t>8</w:t>
             </w:r>
             <w:r>
               <w:rPr>
@@ -2538,7 +2684,7 @@
               <w:lang w:eastAsia="nl-NL"/>
             </w:rPr>
           </w:pPr>
-          <w:hyperlink w:anchor="_Toc132286524" w:history="1">
+          <w:hyperlink w:anchor="_Toc132573838" w:history="1">
             <w:r>
               <w:rPr>
                 <w:rStyle w:val="Hyperlink"/>
@@ -2565,7 +2711,7 @@
                 <w:noProof/>
                 <w:webHidden/>
               </w:rPr>
-              <w:instrText xml:space="preserve"> PAGEREF _Toc132286524 \h </w:instrText>
+              <w:instrText xml:space="preserve"> PAGEREF _Toc132573838 \h </w:instrText>
             </w:r>
             <w:r>
               <w:rPr>
@@ -2585,7 +2731,7 @@
                 <w:noProof/>
                 <w:webHidden/>
               </w:rPr>
-              <w:t>7</w:t>
+              <w:t>9</w:t>
             </w:r>
             <w:r>
               <w:rPr>
@@ -2611,7 +2757,7 @@
               <w:lang w:eastAsia="nl-NL"/>
             </w:rPr>
           </w:pPr>
-          <w:hyperlink w:anchor="_Toc132286525" w:history="1">
+          <w:hyperlink w:anchor="_Toc132573839" w:history="1">
             <w:r>
               <w:rPr>
                 <w:rStyle w:val="Hyperlink"/>
@@ -2638,7 +2784,7 @@
                 <w:noProof/>
                 <w:webHidden/>
               </w:rPr>
-              <w:instrText xml:space="preserve"> PAGEREF _Toc132286525 \h </w:instrText>
+              <w:instrText xml:space="preserve"> PAGEREF _Toc132573839 \h </w:instrText>
             </w:r>
             <w:r>
               <w:rPr>
@@ -2658,7 +2804,7 @@
                 <w:noProof/>
                 <w:webHidden/>
               </w:rPr>
-              <w:t>7</w:t>
+              <w:t>9</w:t>
             </w:r>
             <w:r>
               <w:rPr>
@@ -2684,7 +2830,7 @@
               <w:lang w:eastAsia="nl-NL"/>
             </w:rPr>
           </w:pPr>
-          <w:hyperlink w:anchor="_Toc132286526" w:history="1">
+          <w:hyperlink w:anchor="_Toc132573840" w:history="1">
             <w:r>
               <w:rPr>
                 <w:rStyle w:val="Hyperlink"/>
@@ -2711,7 +2857,7 @@
                 <w:noProof/>
                 <w:webHidden/>
               </w:rPr>
-              <w:instrText xml:space="preserve"> PAGEREF _Toc132286526 \h </w:instrText>
+              <w:instrText xml:space="preserve"> PAGEREF _Toc132573840 \h </w:instrText>
             </w:r>
             <w:r>
               <w:rPr>
@@ -2731,7 +2877,7 @@
                 <w:noProof/>
                 <w:webHidden/>
               </w:rPr>
-              <w:t>7</w:t>
+              <w:t>9</w:t>
             </w:r>
             <w:r>
               <w:rPr>
@@ -2757,7 +2903,7 @@
               <w:lang w:eastAsia="nl-NL"/>
             </w:rPr>
           </w:pPr>
-          <w:hyperlink w:anchor="_Toc132286527" w:history="1">
+          <w:hyperlink w:anchor="_Toc132573841" w:history="1">
             <w:r>
               <w:rPr>
                 <w:rStyle w:val="Hyperlink"/>
@@ -2784,7 +2930,7 @@
                 <w:noProof/>
                 <w:webHidden/>
               </w:rPr>
-              <w:instrText xml:space="preserve"> PAGEREF _Toc132286527 \h </w:instrText>
+              <w:instrText xml:space="preserve"> PAGEREF _Toc132573841 \h </w:instrText>
             </w:r>
             <w:r>
               <w:rPr>
@@ -2804,7 +2950,7 @@
                 <w:noProof/>
                 <w:webHidden/>
               </w:rPr>
-              <w:t>7</w:t>
+              <w:t>9</w:t>
             </w:r>
             <w:r>
               <w:rPr>
@@ -2832,7 +2978,7 @@
               <w:lang w:eastAsia="nl-NL"/>
             </w:rPr>
           </w:pPr>
-          <w:hyperlink w:anchor="_Toc132286528" w:history="1">
+          <w:hyperlink w:anchor="_Toc132573842" w:history="1">
             <w:r>
               <w:rPr>
                 <w:rStyle w:val="Hyperlink"/>
@@ -2859,7 +3005,7 @@
                 <w:noProof/>
                 <w:webHidden/>
               </w:rPr>
-              <w:instrText xml:space="preserve"> PAGEREF _Toc132286528 \h </w:instrText>
+              <w:instrText xml:space="preserve"> PAGEREF _Toc132573842 \h </w:instrText>
             </w:r>
             <w:r>
               <w:rPr>
@@ -2879,7 +3025,7 @@
                 <w:noProof/>
                 <w:webHidden/>
               </w:rPr>
-              <w:t>8</w:t>
+              <w:t>9</w:t>
             </w:r>
             <w:r>
               <w:rPr>
@@ -2905,7 +3051,7 @@
               <w:lang w:eastAsia="nl-NL"/>
             </w:rPr>
           </w:pPr>
-          <w:hyperlink w:anchor="_Toc132286529" w:history="1">
+          <w:hyperlink w:anchor="_Toc132573843" w:history="1">
             <w:r>
               <w:rPr>
                 <w:rStyle w:val="Hyperlink"/>
@@ -2932,7 +3078,7 @@
                 <w:noProof/>
                 <w:webHidden/>
               </w:rPr>
-              <w:instrText xml:space="preserve"> PAGEREF _Toc132286529 \h </w:instrText>
+              <w:instrText xml:space="preserve"> PAGEREF _Toc132573843 \h </w:instrText>
             </w:r>
             <w:r>
               <w:rPr>
@@ -2952,7 +3098,7 @@
                 <w:noProof/>
                 <w:webHidden/>
               </w:rPr>
-              <w:t>8</w:t>
+              <w:t>9</w:t>
             </w:r>
             <w:r>
               <w:rPr>
@@ -2978,7 +3124,7 @@
               <w:lang w:eastAsia="nl-NL"/>
             </w:rPr>
           </w:pPr>
-          <w:hyperlink w:anchor="_Toc132286530" w:history="1">
+          <w:hyperlink w:anchor="_Toc132573844" w:history="1">
             <w:r>
               <w:rPr>
                 <w:rStyle w:val="Hyperlink"/>
@@ -3005,7 +3151,7 @@
                 <w:noProof/>
                 <w:webHidden/>
               </w:rPr>
-              <w:instrText xml:space="preserve"> PAGEREF _Toc132286530 \h </w:instrText>
+              <w:instrText xml:space="preserve"> PAGEREF _Toc132573844 \h </w:instrText>
             </w:r>
             <w:r>
               <w:rPr>
@@ -3025,7 +3171,7 @@
                 <w:noProof/>
                 <w:webHidden/>
               </w:rPr>
-              <w:t>8</w:t>
+              <w:t>9</w:t>
             </w:r>
             <w:r>
               <w:rPr>
@@ -3051,7 +3197,7 @@
               <w:lang w:eastAsia="nl-NL"/>
             </w:rPr>
           </w:pPr>
-          <w:hyperlink w:anchor="_Toc132286531" w:history="1">
+          <w:hyperlink w:anchor="_Toc132573845" w:history="1">
             <w:r>
               <w:rPr>
                 <w:rStyle w:val="Hyperlink"/>
@@ -3078,7 +3224,7 @@
                 <w:noProof/>
                 <w:webHidden/>
               </w:rPr>
-              <w:instrText xml:space="preserve"> PAGEREF _Toc132286531 \h </w:instrText>
+              <w:instrText xml:space="preserve"> PAGEREF _Toc132573845 \h </w:instrText>
             </w:r>
             <w:r>
               <w:rPr>
@@ -3098,7 +3244,80 @@
                 <w:noProof/>
                 <w:webHidden/>
               </w:rPr>
-              <w:t>8</w:t>
+              <w:t>10</w:t>
+            </w:r>
+            <w:r>
+              <w:rPr>
+                <w:noProof/>
+                <w:webHidden/>
+              </w:rPr>
+              <w:fldChar w:fldCharType="end"/>
+            </w:r>
+          </w:hyperlink>
+        </w:p>
+        <w:p>
+          <w:pPr>
+            <w:pStyle w:val="Inhopg2"/>
+            <w:tabs>
+              <w:tab w:val="right" w:leader="dot" w:pos="9062"/>
+            </w:tabs>
+            <w:rPr>
+              <w:rFonts w:cstheme="minorBidi"/>
+              <w:smallCaps w:val="0"/>
+              <w:noProof/>
+              <w:sz w:val="24"/>
+              <w:szCs w:val="24"/>
+              <w:lang w:eastAsia="nl-NL"/>
+            </w:rPr>
+          </w:pPr>
+          <w:hyperlink w:anchor="_Toc132573846" w:history="1">
+            <w:r>
+              <w:rPr>
+                <w:rStyle w:val="Hyperlink"/>
+                <w:noProof/>
+              </w:rPr>
+              <w:t>Iteratie 3</w:t>
+            </w:r>
+            <w:r>
+              <w:rPr>
+                <w:noProof/>
+                <w:webHidden/>
+              </w:rPr>
+              <w:tab/>
+            </w:r>
+            <w:r>
+              <w:rPr>
+                <w:noProof/>
+                <w:webHidden/>
+              </w:rPr>
+              <w:fldChar w:fldCharType="begin"/>
+            </w:r>
+            <w:r>
+              <w:rPr>
+                <w:noProof/>
+                <w:webHidden/>
+              </w:rPr>
+              <w:instrText xml:space="preserve"> PAGEREF _Toc132573846 \h </w:instrText>
+            </w:r>
+            <w:r>
+              <w:rPr>
+                <w:noProof/>
+                <w:webHidden/>
+              </w:rPr>
+            </w:r>
+            <w:r>
+              <w:rPr>
+                <w:noProof/>
+                <w:webHidden/>
+              </w:rPr>
+              <w:fldChar w:fldCharType="separate"/>
+            </w:r>
+            <w:r>
+              <w:rPr>
+                <w:noProof/>
+                <w:webHidden/>
+              </w:rPr>
+              <w:t>10</w:t>
             </w:r>
             <w:r>
               <w:rPr>
@@ -3126,7 +3345,7 @@
               <w:lang w:eastAsia="nl-NL"/>
             </w:rPr>
           </w:pPr>
-          <w:hyperlink w:anchor="_Toc132286532" w:history="1">
+          <w:hyperlink w:anchor="_Toc132573847" w:history="1">
             <w:r>
               <w:rPr>
                 <w:rStyle w:val="Hyperlink"/>
@@ -3153,7 +3372,7 @@
                 <w:noProof/>
                 <w:webHidden/>
               </w:rPr>
-              <w:instrText xml:space="preserve"> PAGEREF _Toc132286532 \h </w:instrText>
+              <w:instrText xml:space="preserve"> PAGEREF _Toc132573847 \h </w:instrText>
             </w:r>
             <w:r>
               <w:rPr>
@@ -3173,7 +3392,7 @@
                 <w:noProof/>
                 <w:webHidden/>
               </w:rPr>
-              <w:t>8</w:t>
+              <w:t>11</w:t>
             </w:r>
             <w:r>
               <w:rPr>
@@ -3199,7 +3418,7 @@
               <w:lang w:eastAsia="nl-NL"/>
             </w:rPr>
           </w:pPr>
-          <w:hyperlink w:anchor="_Toc132286533" w:history="1">
+          <w:hyperlink w:anchor="_Toc132573848" w:history="1">
             <w:r>
               <w:rPr>
                 <w:rStyle w:val="Hyperlink"/>
@@ -3226,7 +3445,7 @@
                 <w:noProof/>
                 <w:webHidden/>
               </w:rPr>
-              <w:instrText xml:space="preserve"> PAGEREF _Toc132286533 \h </w:instrText>
+              <w:instrText xml:space="preserve"> PAGEREF _Toc132573848 \h </w:instrText>
             </w:r>
             <w:r>
               <w:rPr>
@@ -3246,7 +3465,7 @@
                 <w:noProof/>
                 <w:webHidden/>
               </w:rPr>
-              <w:t>8</w:t>
+              <w:t>11</w:t>
             </w:r>
             <w:r>
               <w:rPr>
@@ -3272,7 +3491,7 @@
               <w:lang w:eastAsia="nl-NL"/>
             </w:rPr>
           </w:pPr>
-          <w:hyperlink w:anchor="_Toc132286534" w:history="1">
+          <w:hyperlink w:anchor="_Toc132573849" w:history="1">
             <w:r>
               <w:rPr>
                 <w:rStyle w:val="Hyperlink"/>
@@ -3299,7 +3518,7 @@
                 <w:noProof/>
                 <w:webHidden/>
               </w:rPr>
-              <w:instrText xml:space="preserve"> PAGEREF _Toc132286534 \h </w:instrText>
+              <w:instrText xml:space="preserve"> PAGEREF _Toc132573849 \h </w:instrText>
             </w:r>
             <w:r>
               <w:rPr>
@@ -3319,7 +3538,7 @@
                 <w:noProof/>
                 <w:webHidden/>
               </w:rPr>
-              <w:t>9</w:t>
+              <w:t>11</w:t>
             </w:r>
             <w:r>
               <w:rPr>
@@ -3345,7 +3564,7 @@
               <w:lang w:eastAsia="nl-NL"/>
             </w:rPr>
           </w:pPr>
-          <w:hyperlink w:anchor="_Toc132286535" w:history="1">
+          <w:hyperlink w:anchor="_Toc132573850" w:history="1">
             <w:r>
               <w:rPr>
                 <w:rStyle w:val="Hyperlink"/>
@@ -3372,7 +3591,7 @@
                 <w:noProof/>
                 <w:webHidden/>
               </w:rPr>
-              <w:instrText xml:space="preserve"> PAGEREF _Toc132286535 \h </w:instrText>
+              <w:instrText xml:space="preserve"> PAGEREF _Toc132573850 \h </w:instrText>
             </w:r>
             <w:r>
               <w:rPr>
@@ -3392,7 +3611,7 @@
                 <w:noProof/>
                 <w:webHidden/>
               </w:rPr>
-              <w:t>9</w:t>
+              <w:t>11</w:t>
             </w:r>
             <w:r>
               <w:rPr>
@@ -3425,6 +3644,7 @@
         </w:rPr>
       </w:pPr>
       <w:r>
+        <w:lastRenderedPageBreak/>
         <w:br w:type="page"/>
       </w:r>
     </w:p>
@@ -3432,7 +3652,7 @@
       <w:pPr>
         <w:pStyle w:val="Kop1"/>
       </w:pPr>
-      <w:bookmarkStart w:id="0" w:name="_Toc132286501"/>
+      <w:bookmarkStart w:id="0" w:name="_Toc132573813"/>
       <w:r>
         <w:lastRenderedPageBreak/>
         <w:t>Versie</w:t>
@@ -4113,7 +4333,7 @@
         <w:pStyle w:val="Kop1"/>
       </w:pPr>
       <w:bookmarkStart w:id="2" w:name="_Toc128938660"/>
-      <w:bookmarkStart w:id="3" w:name="_Toc132286502"/>
+      <w:bookmarkStart w:id="3" w:name="_Toc132573814"/>
       <w:r>
         <w:t xml:space="preserve">1. </w:t>
       </w:r>
@@ -4129,7 +4349,7 @@
         <w:shd w:val="clear" w:color="auto" w:fill="D9E2F3" w:themeFill="accent1" w:themeFillTint="33"/>
       </w:pPr>
       <w:bookmarkStart w:id="4" w:name="_Toc128938661"/>
-      <w:bookmarkStart w:id="5" w:name="_Toc132286503"/>
+      <w:bookmarkStart w:id="5" w:name="_Toc132573815"/>
       <w:r>
         <w:t>Criteria</w:t>
       </w:r>
@@ -4172,130 +4392,130 @@
         <w:pStyle w:val="Kop2"/>
         <w:shd w:val="clear" w:color="auto" w:fill="D9E2F3" w:themeFill="accent1" w:themeFillTint="33"/>
       </w:pPr>
-      <w:bookmarkStart w:id="6" w:name="_Toc132286504"/>
-      <w:bookmarkStart w:id="7" w:name="_Toc128938662"/>
+      <w:bookmarkStart w:id="6" w:name="_Toc128938662"/>
+      <w:bookmarkStart w:id="7" w:name="_Toc132573816"/>
       <w:r>
         <w:t>Iteratie 1</w:t>
       </w:r>
+      <w:bookmarkEnd w:id="7"/>
+    </w:p>
+    <w:p>
+      <w:pPr>
+        <w:pStyle w:val="Geenafstand"/>
+        <w:rPr>
+          <w:i/>
+          <w:iCs/>
+          <w:color w:val="5B9BD5" w:themeColor="accent5"/>
+          <w:sz w:val="21"/>
+          <w:szCs w:val="21"/>
+        </w:rPr>
+      </w:pPr>
+      <w:r>
+        <w:rPr>
+          <w:i/>
+          <w:iCs/>
+          <w:color w:val="5B9BD5" w:themeColor="accent5"/>
+          <w:sz w:val="21"/>
+          <w:szCs w:val="21"/>
+        </w:rPr>
+        <w:t>Terugblik:</w:t>
+      </w:r>
+    </w:p>
+    <w:p>
+      <w:pPr>
+        <w:rPr>
+          <w:sz w:val="21"/>
+          <w:szCs w:val="21"/>
+        </w:rPr>
+      </w:pPr>
+      <w:r>
+        <w:rPr>
+          <w:sz w:val="21"/>
+          <w:szCs w:val="21"/>
+        </w:rPr>
+        <w:t xml:space="preserve">In de eerste sprint die eindigt met een iteratierapport is een eerste opzet gemaakt van de functionele en niet-functionele vereisten. Deze vereisten zijn nu nog moeilijk te bepalen aangezien de nog niet bekend is welke modules gerealiseerd kunnen worden binnen de beschikbare tijd. </w:t>
+      </w:r>
+    </w:p>
+    <w:p>
+      <w:pPr>
+        <w:pStyle w:val="Geenafstand"/>
+        <w:rPr>
+          <w:i/>
+          <w:iCs/>
+          <w:color w:val="5B9BD5" w:themeColor="accent5"/>
+          <w:sz w:val="21"/>
+          <w:szCs w:val="21"/>
+        </w:rPr>
+      </w:pPr>
+      <w:r>
+        <w:rPr>
+          <w:i/>
+          <w:iCs/>
+          <w:color w:val="5B9BD5" w:themeColor="accent5"/>
+          <w:sz w:val="21"/>
+          <w:szCs w:val="21"/>
+        </w:rPr>
+        <w:t>Vooruitblik:</w:t>
+      </w:r>
+    </w:p>
+    <w:p>
+      <w:pPr>
+        <w:rPr>
+          <w:sz w:val="21"/>
+          <w:szCs w:val="21"/>
+        </w:rPr>
+      </w:pPr>
+      <w:r>
+        <w:rPr>
+          <w:sz w:val="21"/>
+          <w:szCs w:val="21"/>
+        </w:rPr>
+        <w:t xml:space="preserve">In de volgende sprint/iteratieperiode zal ik de functionele en niet-functionele vereisten worden aangescherpt middels het doen van vooronderzoek naar concurrerende apps. Verder zal ik ook aan de hand van dit onderzoek bepalen wat haalbaar is om te realiseren. </w:t>
+      </w:r>
+    </w:p>
+    <w:p>
+      <w:pPr>
+        <w:pStyle w:val="Geenafstand"/>
+        <w:rPr>
+          <w:i/>
+          <w:iCs/>
+          <w:color w:val="5B9BD5" w:themeColor="accent5"/>
+          <w:sz w:val="21"/>
+          <w:szCs w:val="21"/>
+        </w:rPr>
+      </w:pPr>
+      <w:r>
+        <w:rPr>
+          <w:i/>
+          <w:iCs/>
+          <w:color w:val="5B9BD5" w:themeColor="accent5"/>
+          <w:sz w:val="21"/>
+          <w:szCs w:val="21"/>
+        </w:rPr>
+        <w:t>Voortgang</w:t>
+      </w:r>
+      <w:r>
+        <w:rPr>
+          <w:i/>
+          <w:iCs/>
+          <w:color w:val="5B9BD5" w:themeColor="accent5"/>
+          <w:sz w:val="21"/>
+          <w:szCs w:val="21"/>
+        </w:rPr>
+        <w:t xml:space="preserve">: </w:t>
+      </w:r>
+      <w:proofErr w:type="spellStart"/>
+      <w:r>
+        <w:rPr>
+          <w:i/>
+          <w:iCs/>
+          <w:color w:val="5B9BD5" w:themeColor="accent5"/>
+          <w:sz w:val="21"/>
+          <w:szCs w:val="21"/>
+        </w:rPr>
+        <w:t>Orienting</w:t>
+      </w:r>
       <w:bookmarkEnd w:id="6"/>
-    </w:p>
-    <w:p>
-      <w:pPr>
-        <w:pStyle w:val="Geenafstand"/>
-        <w:rPr>
-          <w:i/>
-          <w:iCs/>
-          <w:color w:val="5B9BD5" w:themeColor="accent5"/>
-          <w:sz w:val="21"/>
-          <w:szCs w:val="21"/>
-        </w:rPr>
-      </w:pPr>
-      <w:r>
-        <w:rPr>
-          <w:i/>
-          <w:iCs/>
-          <w:color w:val="5B9BD5" w:themeColor="accent5"/>
-          <w:sz w:val="21"/>
-          <w:szCs w:val="21"/>
-        </w:rPr>
-        <w:t>Terugblik:</w:t>
-      </w:r>
-    </w:p>
-    <w:p>
-      <w:pPr>
-        <w:rPr>
-          <w:sz w:val="21"/>
-          <w:szCs w:val="21"/>
-        </w:rPr>
-      </w:pPr>
-      <w:r>
-        <w:rPr>
-          <w:sz w:val="21"/>
-          <w:szCs w:val="21"/>
-        </w:rPr>
-        <w:t xml:space="preserve">In de eerste sprint die eindigt met een iteratierapport is een eerste opzet gemaakt van de functionele en niet-functionele vereisten. Deze vereisten zijn nu nog moeilijk te bepalen aangezien de nog niet bekend is welke modules gerealiseerd kunnen worden binnen de beschikbare tijd. </w:t>
-      </w:r>
-    </w:p>
-    <w:p>
-      <w:pPr>
-        <w:pStyle w:val="Geenafstand"/>
-        <w:rPr>
-          <w:i/>
-          <w:iCs/>
-          <w:color w:val="5B9BD5" w:themeColor="accent5"/>
-          <w:sz w:val="21"/>
-          <w:szCs w:val="21"/>
-        </w:rPr>
-      </w:pPr>
-      <w:r>
-        <w:rPr>
-          <w:i/>
-          <w:iCs/>
-          <w:color w:val="5B9BD5" w:themeColor="accent5"/>
-          <w:sz w:val="21"/>
-          <w:szCs w:val="21"/>
-        </w:rPr>
-        <w:t>Vooruitblik:</w:t>
-      </w:r>
-    </w:p>
-    <w:p>
-      <w:pPr>
-        <w:rPr>
-          <w:sz w:val="21"/>
-          <w:szCs w:val="21"/>
-        </w:rPr>
-      </w:pPr>
-      <w:r>
-        <w:rPr>
-          <w:sz w:val="21"/>
-          <w:szCs w:val="21"/>
-        </w:rPr>
-        <w:t xml:space="preserve">In de volgende sprint/iteratieperiode zal ik de functionele en niet-functionele vereisten worden aangescherpt middels het doen van vooronderzoek naar concurrerende apps. Verder zal ik ook aan de hand van dit onderzoek bepalen wat haalbaar is om te realiseren. </w:t>
-      </w:r>
-    </w:p>
-    <w:p>
-      <w:pPr>
-        <w:pStyle w:val="Geenafstand"/>
-        <w:rPr>
-          <w:i/>
-          <w:iCs/>
-          <w:color w:val="5B9BD5" w:themeColor="accent5"/>
-          <w:sz w:val="21"/>
-          <w:szCs w:val="21"/>
-        </w:rPr>
-      </w:pPr>
-      <w:r>
-        <w:rPr>
-          <w:i/>
-          <w:iCs/>
-          <w:color w:val="5B9BD5" w:themeColor="accent5"/>
-          <w:sz w:val="21"/>
-          <w:szCs w:val="21"/>
-        </w:rPr>
-        <w:t>Voortgang</w:t>
-      </w:r>
-      <w:r>
-        <w:rPr>
-          <w:i/>
-          <w:iCs/>
-          <w:color w:val="5B9BD5" w:themeColor="accent5"/>
-          <w:sz w:val="21"/>
-          <w:szCs w:val="21"/>
-        </w:rPr>
-        <w:t xml:space="preserve">: </w:t>
-      </w:r>
-      <w:proofErr w:type="spellStart"/>
-      <w:r>
-        <w:rPr>
-          <w:i/>
-          <w:iCs/>
-          <w:color w:val="5B9BD5" w:themeColor="accent5"/>
-          <w:sz w:val="21"/>
-          <w:szCs w:val="21"/>
-        </w:rPr>
-        <w:t>Orienting</w:t>
-      </w:r>
-      <w:bookmarkEnd w:id="7"/>
       <w:proofErr w:type="spellEnd"/>
       <w:r>
         <w:rPr>
@@ -4325,7 +4545,7 @@
         <w:pStyle w:val="Kop2"/>
         <w:shd w:val="clear" w:color="auto" w:fill="D9E2F3" w:themeFill="accent1" w:themeFillTint="33"/>
       </w:pPr>
-      <w:bookmarkStart w:id="8" w:name="_Toc132286505"/>
+      <w:bookmarkStart w:id="8" w:name="_Toc132573817"/>
       <w:r>
         <w:t xml:space="preserve">Iteratie </w:t>
       </w:r>
@@ -4597,7 +4817,7 @@
         <w:pStyle w:val="Kop2"/>
         <w:shd w:val="clear" w:color="auto" w:fill="D9E2F3" w:themeFill="accent1" w:themeFillTint="33"/>
       </w:pPr>
-      <w:bookmarkStart w:id="9" w:name="_Toc132286506"/>
+      <w:bookmarkStart w:id="9" w:name="_Toc132573818"/>
       <w:r>
         <w:t xml:space="preserve">Iteratie </w:t>
       </w:r>
@@ -4957,7 +5177,7 @@
         <w:pStyle w:val="Kop1"/>
       </w:pPr>
       <w:bookmarkStart w:id="10" w:name="_Toc128938663"/>
-      <w:bookmarkStart w:id="11" w:name="_Toc132286507"/>
+      <w:bookmarkStart w:id="11" w:name="_Toc132573819"/>
       <w:r>
         <w:t xml:space="preserve">2. </w:t>
       </w:r>
@@ -4975,7 +5195,7 @@
         <w:shd w:val="clear" w:color="auto" w:fill="D9E2F3" w:themeFill="accent1" w:themeFillTint="33"/>
       </w:pPr>
       <w:bookmarkStart w:id="12" w:name="_Toc128938664"/>
-      <w:bookmarkStart w:id="13" w:name="_Toc132286508"/>
+      <w:bookmarkStart w:id="13" w:name="_Toc132573820"/>
       <w:r>
         <w:t>Criteria</w:t>
       </w:r>
@@ -5079,131 +5299,131 @@
         <w:pStyle w:val="Kop2"/>
         <w:shd w:val="clear" w:color="auto" w:fill="D9E2F3" w:themeFill="accent1" w:themeFillTint="33"/>
       </w:pPr>
-      <w:bookmarkStart w:id="14" w:name="_Toc132286509"/>
-      <w:bookmarkStart w:id="15" w:name="_Toc128938665"/>
+      <w:bookmarkStart w:id="14" w:name="_Toc128938665"/>
+      <w:bookmarkStart w:id="15" w:name="_Toc132573821"/>
       <w:r>
         <w:t>Iteratie 1</w:t>
       </w:r>
+      <w:bookmarkEnd w:id="15"/>
+    </w:p>
+    <w:p>
+      <w:pPr>
+        <w:pStyle w:val="Geenafstand"/>
+        <w:rPr>
+          <w:i/>
+          <w:iCs/>
+          <w:color w:val="5B9BD5" w:themeColor="accent5"/>
+          <w:sz w:val="21"/>
+          <w:szCs w:val="21"/>
+        </w:rPr>
+      </w:pPr>
+      <w:r>
+        <w:rPr>
+          <w:i/>
+          <w:iCs/>
+          <w:color w:val="5B9BD5" w:themeColor="accent5"/>
+          <w:sz w:val="21"/>
+          <w:szCs w:val="21"/>
+        </w:rPr>
+        <w:t>Terugblik:</w:t>
+      </w:r>
+    </w:p>
+    <w:p>
+      <w:pPr>
+        <w:rPr>
+          <w:sz w:val="21"/>
+          <w:szCs w:val="21"/>
+        </w:rPr>
+      </w:pPr>
+      <w:r>
+        <w:rPr>
+          <w:sz w:val="21"/>
+          <w:szCs w:val="21"/>
+        </w:rPr>
+        <w:t xml:space="preserve">Dit onderdeel is nog niet aan bod gekomen. </w:t>
+      </w:r>
+    </w:p>
+    <w:p>
+      <w:pPr>
+        <w:pStyle w:val="Geenafstand"/>
+        <w:rPr>
+          <w:i/>
+          <w:iCs/>
+          <w:color w:val="5B9BD5" w:themeColor="accent5"/>
+          <w:sz w:val="21"/>
+          <w:szCs w:val="21"/>
+        </w:rPr>
+      </w:pPr>
+      <w:r>
+        <w:rPr>
+          <w:i/>
+          <w:iCs/>
+          <w:color w:val="5B9BD5" w:themeColor="accent5"/>
+          <w:sz w:val="21"/>
+          <w:szCs w:val="21"/>
+        </w:rPr>
+        <w:t>Vooruitblik:</w:t>
+      </w:r>
+    </w:p>
+    <w:p>
+      <w:pPr>
+        <w:rPr>
+          <w:sz w:val="21"/>
+          <w:szCs w:val="21"/>
+        </w:rPr>
+      </w:pPr>
+      <w:r>
+        <w:rPr>
+          <w:sz w:val="21"/>
+          <w:szCs w:val="21"/>
+        </w:rPr>
+        <w:t xml:space="preserve">In </w:t>
+      </w:r>
+      <w:r>
+        <w:rPr>
+          <w:sz w:val="21"/>
+          <w:szCs w:val="21"/>
+        </w:rPr>
+        <w:t xml:space="preserve">de volgende iteratieperiode zal het grootste gedeelte van het onderzoek plaats vinden. Hierin zullen veel aspecten van dit leerdoel aan bod komen. Middels dit onderzoek zal ik proberen dit leerdoel aan te tonen. </w:t>
+      </w:r>
+    </w:p>
+    <w:p>
+      <w:pPr>
+        <w:pStyle w:val="Geenafstand"/>
+      </w:pPr>
+    </w:p>
+    <w:p>
+      <w:pPr>
+        <w:pStyle w:val="Geenafstand"/>
+        <w:rPr>
+          <w:i/>
+          <w:iCs/>
+          <w:color w:val="5B9BD5" w:themeColor="accent5"/>
+          <w:sz w:val="21"/>
+          <w:szCs w:val="21"/>
+        </w:rPr>
+      </w:pPr>
+      <w:r>
+        <w:rPr>
+          <w:i/>
+          <w:iCs/>
+          <w:color w:val="5B9BD5" w:themeColor="accent5"/>
+          <w:sz w:val="21"/>
+          <w:szCs w:val="21"/>
+        </w:rPr>
+        <w:t>Voortgang</w:t>
+      </w:r>
+      <w:r>
+        <w:rPr>
+          <w:i/>
+          <w:iCs/>
+          <w:color w:val="5B9BD5" w:themeColor="accent5"/>
+          <w:sz w:val="21"/>
+          <w:szCs w:val="21"/>
+        </w:rPr>
+        <w:t xml:space="preserve">: </w:t>
+      </w:r>
       <w:bookmarkEnd w:id="14"/>
-    </w:p>
-    <w:p>
-      <w:pPr>
-        <w:pStyle w:val="Geenafstand"/>
-        <w:rPr>
-          <w:i/>
-          <w:iCs/>
-          <w:color w:val="5B9BD5" w:themeColor="accent5"/>
-          <w:sz w:val="21"/>
-          <w:szCs w:val="21"/>
-        </w:rPr>
-      </w:pPr>
-      <w:r>
-        <w:rPr>
-          <w:i/>
-          <w:iCs/>
-          <w:color w:val="5B9BD5" w:themeColor="accent5"/>
-          <w:sz w:val="21"/>
-          <w:szCs w:val="21"/>
-        </w:rPr>
-        <w:t>Terugblik:</w:t>
-      </w:r>
-    </w:p>
-    <w:p>
-      <w:pPr>
-        <w:rPr>
-          <w:sz w:val="21"/>
-          <w:szCs w:val="21"/>
-        </w:rPr>
-      </w:pPr>
-      <w:r>
-        <w:rPr>
-          <w:sz w:val="21"/>
-          <w:szCs w:val="21"/>
-        </w:rPr>
-        <w:t xml:space="preserve">Dit onderdeel is nog niet aan bod gekomen. </w:t>
-      </w:r>
-    </w:p>
-    <w:p>
-      <w:pPr>
-        <w:pStyle w:val="Geenafstand"/>
-        <w:rPr>
-          <w:i/>
-          <w:iCs/>
-          <w:color w:val="5B9BD5" w:themeColor="accent5"/>
-          <w:sz w:val="21"/>
-          <w:szCs w:val="21"/>
-        </w:rPr>
-      </w:pPr>
-      <w:r>
-        <w:rPr>
-          <w:i/>
-          <w:iCs/>
-          <w:color w:val="5B9BD5" w:themeColor="accent5"/>
-          <w:sz w:val="21"/>
-          <w:szCs w:val="21"/>
-        </w:rPr>
-        <w:t>Vooruitblik:</w:t>
-      </w:r>
-    </w:p>
-    <w:p>
-      <w:pPr>
-        <w:rPr>
-          <w:sz w:val="21"/>
-          <w:szCs w:val="21"/>
-        </w:rPr>
-      </w:pPr>
-      <w:r>
-        <w:rPr>
-          <w:sz w:val="21"/>
-          <w:szCs w:val="21"/>
-        </w:rPr>
-        <w:t xml:space="preserve">In </w:t>
-      </w:r>
-      <w:r>
-        <w:rPr>
-          <w:sz w:val="21"/>
-          <w:szCs w:val="21"/>
-        </w:rPr>
-        <w:t xml:space="preserve">de volgende iteratieperiode zal het grootste gedeelte van het onderzoek plaats vinden. Hierin zullen veel aspecten van dit leerdoel aan bod komen. Middels dit onderzoek zal ik proberen dit leerdoel aan te tonen. </w:t>
-      </w:r>
-    </w:p>
-    <w:p>
-      <w:pPr>
-        <w:pStyle w:val="Geenafstand"/>
-      </w:pPr>
-    </w:p>
-    <w:p>
-      <w:pPr>
-        <w:pStyle w:val="Geenafstand"/>
-        <w:rPr>
-          <w:i/>
-          <w:iCs/>
-          <w:color w:val="5B9BD5" w:themeColor="accent5"/>
-          <w:sz w:val="21"/>
-          <w:szCs w:val="21"/>
-        </w:rPr>
-      </w:pPr>
-      <w:r>
-        <w:rPr>
-          <w:i/>
-          <w:iCs/>
-          <w:color w:val="5B9BD5" w:themeColor="accent5"/>
-          <w:sz w:val="21"/>
-          <w:szCs w:val="21"/>
-        </w:rPr>
-        <w:t>Voortgang</w:t>
-      </w:r>
-      <w:r>
-        <w:rPr>
-          <w:i/>
-          <w:iCs/>
-          <w:color w:val="5B9BD5" w:themeColor="accent5"/>
-          <w:sz w:val="21"/>
-          <w:szCs w:val="21"/>
-        </w:rPr>
-        <w:t xml:space="preserve">: </w:t>
-      </w:r>
-      <w:bookmarkEnd w:id="15"/>
       <w:proofErr w:type="spellStart"/>
       <w:r>
         <w:rPr>
@@ -5263,7 +5483,7 @@
         <w:pStyle w:val="Kop2"/>
         <w:shd w:val="clear" w:color="auto" w:fill="D9E2F3" w:themeFill="accent1" w:themeFillTint="33"/>
       </w:pPr>
-      <w:bookmarkStart w:id="16" w:name="_Toc132286510"/>
+      <w:bookmarkStart w:id="16" w:name="_Toc132573822"/>
       <w:r>
         <w:t xml:space="preserve">Iteratie </w:t>
       </w:r>
@@ -5523,12 +5743,14 @@
         <w:pStyle w:val="Kop2"/>
         <w:shd w:val="clear" w:color="auto" w:fill="D9E2F3" w:themeFill="accent1" w:themeFillTint="33"/>
       </w:pPr>
+      <w:bookmarkStart w:id="17" w:name="_Toc132573823"/>
       <w:r>
         <w:t xml:space="preserve">Iteratie </w:t>
       </w:r>
       <w:r>
         <w:t>3</w:t>
       </w:r>
+      <w:bookmarkEnd w:id="17"/>
     </w:p>
     <w:p>
       <w:pPr>
@@ -5783,29 +6005,29 @@
       <w:pPr>
         <w:pStyle w:val="Kop1"/>
       </w:pPr>
-      <w:bookmarkStart w:id="17" w:name="_Toc128938666"/>
-      <w:bookmarkStart w:id="18" w:name="_Toc132286511"/>
+      <w:bookmarkStart w:id="18" w:name="_Toc128938666"/>
+      <w:bookmarkStart w:id="19" w:name="_Toc132573824"/>
       <w:r>
         <w:t xml:space="preserve">3. </w:t>
       </w:r>
       <w:r>
         <w:t>Design</w:t>
       </w:r>
-      <w:bookmarkEnd w:id="17"/>
       <w:bookmarkEnd w:id="18"/>
+      <w:bookmarkEnd w:id="19"/>
     </w:p>
     <w:p>
       <w:pPr>
         <w:pStyle w:val="Kop2"/>
         <w:shd w:val="clear" w:color="auto" w:fill="D9E2F3" w:themeFill="accent1" w:themeFillTint="33"/>
       </w:pPr>
-      <w:bookmarkStart w:id="19" w:name="_Toc128938667"/>
-      <w:bookmarkStart w:id="20" w:name="_Toc132286512"/>
+      <w:bookmarkStart w:id="20" w:name="_Toc128938667"/>
+      <w:bookmarkStart w:id="21" w:name="_Toc132573825"/>
       <w:r>
         <w:t>Criteria</w:t>
       </w:r>
-      <w:bookmarkEnd w:id="19"/>
       <w:bookmarkEnd w:id="20"/>
+      <w:bookmarkEnd w:id="21"/>
     </w:p>
     <w:p>
       <w:pPr>
@@ -5841,11 +6063,11 @@
         <w:pStyle w:val="Kop2"/>
         <w:shd w:val="clear" w:color="auto" w:fill="D9E2F3" w:themeFill="accent1" w:themeFillTint="33"/>
       </w:pPr>
-      <w:bookmarkStart w:id="21" w:name="_Toc132286513"/>
+      <w:bookmarkStart w:id="22" w:name="_Toc132573826"/>
       <w:r>
         <w:t>Iteratie 1</w:t>
       </w:r>
-      <w:bookmarkEnd w:id="21"/>
+      <w:bookmarkEnd w:id="22"/>
     </w:p>
     <w:p>
       <w:pPr>
@@ -5948,7 +6170,7 @@
           <w:szCs w:val="21"/>
         </w:rPr>
       </w:pPr>
-      <w:bookmarkStart w:id="22" w:name="_Toc128938668"/>
+      <w:bookmarkStart w:id="23" w:name="_Toc128938668"/>
       <w:r>
         <w:rPr>
           <w:i/>
@@ -5969,7 +6191,7 @@
         </w:rPr>
         <w:t xml:space="preserve">: </w:t>
       </w:r>
-      <w:bookmarkEnd w:id="22"/>
+      <w:bookmarkEnd w:id="23"/>
       <w:proofErr w:type="spellStart"/>
       <w:r>
         <w:rPr>
@@ -6062,14 +6284,14 @@
         <w:pStyle w:val="Kop2"/>
         <w:shd w:val="clear" w:color="auto" w:fill="D9E2F3" w:themeFill="accent1" w:themeFillTint="33"/>
       </w:pPr>
-      <w:bookmarkStart w:id="23" w:name="_Toc132286514"/>
+      <w:bookmarkStart w:id="24" w:name="_Toc132573827"/>
       <w:r>
         <w:t xml:space="preserve">Iteratie </w:t>
       </w:r>
       <w:r>
         <w:t>2</w:t>
       </w:r>
-      <w:bookmarkEnd w:id="23"/>
+      <w:bookmarkEnd w:id="24"/>
     </w:p>
     <w:p>
       <w:pPr>
@@ -6266,8 +6488,8 @@
       <w:pPr>
         <w:pStyle w:val="Kop1"/>
       </w:pPr>
-      <w:bookmarkStart w:id="24" w:name="_Toc128938669"/>
-      <w:bookmarkStart w:id="25" w:name="_Toc132286515"/>
+      <w:bookmarkStart w:id="25" w:name="_Toc128938669"/>
+      <w:bookmarkStart w:id="26" w:name="_Toc132573828"/>
       <w:r>
         <w:t xml:space="preserve">4. </w:t>
       </w:r>
@@ -6275,8 +6497,8 @@
       <w:r>
         <w:t>Implementation</w:t>
       </w:r>
-      <w:bookmarkEnd w:id="24"/>
       <w:bookmarkEnd w:id="25"/>
+      <w:bookmarkEnd w:id="26"/>
       <w:proofErr w:type="spellEnd"/>
     </w:p>
     <w:p>
@@ -6284,13 +6506,13 @@
         <w:pStyle w:val="Kop2"/>
         <w:shd w:val="clear" w:color="auto" w:fill="D9E2F3" w:themeFill="accent1" w:themeFillTint="33"/>
       </w:pPr>
-      <w:bookmarkStart w:id="26" w:name="_Toc128938670"/>
-      <w:bookmarkStart w:id="27" w:name="_Toc132286516"/>
+      <w:bookmarkStart w:id="27" w:name="_Toc128938670"/>
+      <w:bookmarkStart w:id="28" w:name="_Toc132573829"/>
       <w:r>
         <w:t>Criteria</w:t>
       </w:r>
-      <w:bookmarkEnd w:id="26"/>
       <w:bookmarkEnd w:id="27"/>
+      <w:bookmarkEnd w:id="28"/>
     </w:p>
     <w:p>
       <w:pPr>
@@ -6326,11 +6548,11 @@
         <w:pStyle w:val="Kop2"/>
         <w:shd w:val="clear" w:color="auto" w:fill="D9E2F3" w:themeFill="accent1" w:themeFillTint="33"/>
       </w:pPr>
-      <w:bookmarkStart w:id="28" w:name="_Toc132286517"/>
+      <w:bookmarkStart w:id="29" w:name="_Toc132573830"/>
       <w:r>
         <w:t>Iteratie 1</w:t>
       </w:r>
-      <w:bookmarkEnd w:id="28"/>
+      <w:bookmarkEnd w:id="29"/>
     </w:p>
     <w:p>
       <w:pPr>
@@ -6343,7 +6565,7 @@
           <w:szCs w:val="21"/>
         </w:rPr>
       </w:pPr>
-      <w:bookmarkStart w:id="29" w:name="_Toc128938672"/>
+      <w:bookmarkStart w:id="30" w:name="_Toc128938672"/>
       <w:r>
         <w:rPr>
           <w:i/>
@@ -6485,14 +6707,14 @@
         <w:pStyle w:val="Kop2"/>
         <w:shd w:val="clear" w:color="auto" w:fill="D9E2F3" w:themeFill="accent1" w:themeFillTint="33"/>
       </w:pPr>
-      <w:bookmarkStart w:id="30" w:name="_Toc132286518"/>
+      <w:bookmarkStart w:id="31" w:name="_Toc132573831"/>
       <w:r>
         <w:t xml:space="preserve">Iteratie </w:t>
       </w:r>
       <w:r>
         <w:t>2</w:t>
       </w:r>
-      <w:bookmarkEnd w:id="30"/>
+      <w:bookmarkEnd w:id="31"/>
     </w:p>
     <w:p>
       <w:pPr>
@@ -6625,12 +6847,14 @@
         <w:pStyle w:val="Kop2"/>
         <w:shd w:val="clear" w:color="auto" w:fill="D9E2F3" w:themeFill="accent1" w:themeFillTint="33"/>
       </w:pPr>
+      <w:bookmarkStart w:id="32" w:name="_Toc132573832"/>
       <w:r>
         <w:t xml:space="preserve">Iteratie </w:t>
       </w:r>
       <w:r>
         <w:t>3</w:t>
       </w:r>
+      <w:bookmarkEnd w:id="32"/>
     </w:p>
     <w:p>
       <w:pPr>
@@ -6866,7 +7090,7 @@
       <w:pPr>
         <w:pStyle w:val="Kop1"/>
       </w:pPr>
-      <w:bookmarkStart w:id="31" w:name="_Toc132286519"/>
+      <w:bookmarkStart w:id="33" w:name="_Toc132573833"/>
       <w:r>
         <w:lastRenderedPageBreak/>
         <w:t xml:space="preserve">5. </w:t>
@@ -6874,21 +7098,21 @@
       <w:r>
         <w:t>Management</w:t>
       </w:r>
-      <w:bookmarkEnd w:id="29"/>
-      <w:bookmarkEnd w:id="31"/>
+      <w:bookmarkEnd w:id="30"/>
+      <w:bookmarkEnd w:id="33"/>
     </w:p>
     <w:p>
       <w:pPr>
         <w:pStyle w:val="Kop2"/>
         <w:shd w:val="clear" w:color="auto" w:fill="D9E2F3" w:themeFill="accent1" w:themeFillTint="33"/>
       </w:pPr>
-      <w:bookmarkStart w:id="32" w:name="_Toc128938673"/>
-      <w:bookmarkStart w:id="33" w:name="_Toc132286520"/>
+      <w:bookmarkStart w:id="34" w:name="_Toc128938673"/>
+      <w:bookmarkStart w:id="35" w:name="_Toc132573834"/>
       <w:r>
         <w:t>Criteria</w:t>
       </w:r>
-      <w:bookmarkEnd w:id="32"/>
-      <w:bookmarkEnd w:id="33"/>
+      <w:bookmarkEnd w:id="34"/>
+      <w:bookmarkEnd w:id="35"/>
     </w:p>
     <w:p>
       <w:pPr>
@@ -6910,11 +7134,11 @@
         <w:pStyle w:val="Kop2"/>
         <w:shd w:val="clear" w:color="auto" w:fill="D9E2F3" w:themeFill="accent1" w:themeFillTint="33"/>
       </w:pPr>
-      <w:bookmarkStart w:id="34" w:name="_Toc132286521"/>
+      <w:bookmarkStart w:id="36" w:name="_Toc132573835"/>
       <w:r>
         <w:t>Iteratie 1</w:t>
       </w:r>
-      <w:bookmarkEnd w:id="34"/>
+      <w:bookmarkEnd w:id="36"/>
     </w:p>
     <w:p>
       <w:pPr>
@@ -7015,14 +7239,14 @@
         <w:pStyle w:val="Kop2"/>
         <w:shd w:val="clear" w:color="auto" w:fill="D9E2F3" w:themeFill="accent1" w:themeFillTint="33"/>
       </w:pPr>
-      <w:bookmarkStart w:id="35" w:name="_Toc132286522"/>
+      <w:bookmarkStart w:id="37" w:name="_Toc132573836"/>
       <w:r>
         <w:t xml:space="preserve">Iteratie </w:t>
       </w:r>
       <w:r>
         <w:t>2</w:t>
       </w:r>
-      <w:bookmarkEnd w:id="35"/>
+      <w:bookmarkEnd w:id="37"/>
     </w:p>
     <w:p>
       <w:pPr>
@@ -7125,14 +7349,14 @@
         <w:pStyle w:val="Kop2"/>
         <w:shd w:val="clear" w:color="auto" w:fill="D9E2F3" w:themeFill="accent1" w:themeFillTint="33"/>
       </w:pPr>
-      <w:bookmarkStart w:id="36" w:name="_Toc132286523"/>
+      <w:bookmarkStart w:id="38" w:name="_Toc132573837"/>
       <w:r>
         <w:t xml:space="preserve">Iteratie </w:t>
       </w:r>
       <w:r>
         <w:t>3</w:t>
       </w:r>
-      <w:bookmarkEnd w:id="36"/>
+      <w:bookmarkEnd w:id="38"/>
     </w:p>
     <w:p>
       <w:pPr>
@@ -7467,8 +7691,8 @@
       <w:pPr>
         <w:pStyle w:val="Kop1"/>
       </w:pPr>
-      <w:bookmarkStart w:id="37" w:name="_Toc128938675"/>
-      <w:bookmarkStart w:id="38" w:name="_Toc132286524"/>
+      <w:bookmarkStart w:id="39" w:name="_Toc128938675"/>
+      <w:bookmarkStart w:id="40" w:name="_Toc132573838"/>
       <w:r>
         <w:lastRenderedPageBreak/>
         <w:t xml:space="preserve">6. </w:t>
@@ -7477,8 +7701,8 @@
       <w:r>
         <w:t>Judgement</w:t>
       </w:r>
-      <w:bookmarkEnd w:id="37"/>
-      <w:bookmarkEnd w:id="38"/>
+      <w:bookmarkEnd w:id="39"/>
+      <w:bookmarkEnd w:id="40"/>
       <w:proofErr w:type="spellEnd"/>
     </w:p>
     <w:p>
@@ -7486,13 +7710,13 @@
         <w:pStyle w:val="Kop2"/>
         <w:shd w:val="clear" w:color="auto" w:fill="D9E2F3" w:themeFill="accent1" w:themeFillTint="33"/>
       </w:pPr>
-      <w:bookmarkStart w:id="39" w:name="_Toc128938676"/>
-      <w:bookmarkStart w:id="40" w:name="_Toc132286525"/>
+      <w:bookmarkStart w:id="41" w:name="_Toc128938676"/>
+      <w:bookmarkStart w:id="42" w:name="_Toc132573839"/>
       <w:r>
         <w:t>Criteria</w:t>
       </w:r>
-      <w:bookmarkEnd w:id="39"/>
-      <w:bookmarkEnd w:id="40"/>
+      <w:bookmarkEnd w:id="41"/>
+      <w:bookmarkEnd w:id="42"/>
     </w:p>
     <w:p>
       <w:pPr>
@@ -7514,11 +7738,11 @@
         <w:pStyle w:val="Kop2"/>
         <w:shd w:val="clear" w:color="auto" w:fill="D9E2F3" w:themeFill="accent1" w:themeFillTint="33"/>
       </w:pPr>
-      <w:bookmarkStart w:id="41" w:name="_Toc132286526"/>
+      <w:bookmarkStart w:id="43" w:name="_Toc132573840"/>
       <w:r>
         <w:t>Iteratie 1</w:t>
       </w:r>
-      <w:bookmarkEnd w:id="41"/>
+      <w:bookmarkEnd w:id="43"/>
     </w:p>
     <w:p>
       <w:pPr>
@@ -7655,14 +7879,14 @@
         <w:pStyle w:val="Kop2"/>
         <w:shd w:val="clear" w:color="auto" w:fill="D9E2F3" w:themeFill="accent1" w:themeFillTint="33"/>
       </w:pPr>
-      <w:bookmarkStart w:id="42" w:name="_Toc132286527"/>
+      <w:bookmarkStart w:id="44" w:name="_Toc132573841"/>
       <w:r>
         <w:t xml:space="preserve">Iteratie </w:t>
       </w:r>
       <w:r>
         <w:t>2</w:t>
       </w:r>
-      <w:bookmarkEnd w:id="42"/>
+      <w:bookmarkEnd w:id="44"/>
     </w:p>
     <w:p>
       <w:pPr>
@@ -7850,29 +8074,29 @@
       <w:pPr>
         <w:pStyle w:val="Kop1"/>
       </w:pPr>
-      <w:bookmarkStart w:id="43" w:name="_Toc128938678"/>
-      <w:bookmarkStart w:id="44" w:name="_Toc132286528"/>
+      <w:bookmarkStart w:id="45" w:name="_Toc128938678"/>
+      <w:bookmarkStart w:id="46" w:name="_Toc132573842"/>
       <w:r>
         <w:t xml:space="preserve">7. </w:t>
       </w:r>
       <w:r>
         <w:t>Communication</w:t>
       </w:r>
-      <w:bookmarkEnd w:id="43"/>
-      <w:bookmarkEnd w:id="44"/>
+      <w:bookmarkEnd w:id="45"/>
+      <w:bookmarkEnd w:id="46"/>
     </w:p>
     <w:p>
       <w:pPr>
         <w:pStyle w:val="Kop2"/>
         <w:shd w:val="clear" w:color="auto" w:fill="D9E2F3" w:themeFill="accent1" w:themeFillTint="33"/>
       </w:pPr>
-      <w:bookmarkStart w:id="45" w:name="_Toc128938679"/>
-      <w:bookmarkStart w:id="46" w:name="_Toc132286529"/>
+      <w:bookmarkStart w:id="47" w:name="_Toc128938679"/>
+      <w:bookmarkStart w:id="48" w:name="_Toc132573843"/>
       <w:r>
         <w:t>Criteria</w:t>
       </w:r>
-      <w:bookmarkEnd w:id="45"/>
-      <w:bookmarkEnd w:id="46"/>
+      <w:bookmarkEnd w:id="47"/>
+      <w:bookmarkEnd w:id="48"/>
     </w:p>
     <w:p>
       <w:pPr>
@@ -7894,11 +8118,11 @@
         <w:pStyle w:val="Kop2"/>
         <w:shd w:val="clear" w:color="auto" w:fill="D9E2F3" w:themeFill="accent1" w:themeFillTint="33"/>
       </w:pPr>
-      <w:bookmarkStart w:id="47" w:name="_Toc132286530"/>
+      <w:bookmarkStart w:id="49" w:name="_Toc132573844"/>
       <w:r>
         <w:t>Iteratie 1</w:t>
       </w:r>
-      <w:bookmarkEnd w:id="47"/>
+      <w:bookmarkEnd w:id="49"/>
     </w:p>
     <w:p>
       <w:pPr>
@@ -7911,7 +8135,7 @@
           <w:szCs w:val="21"/>
         </w:rPr>
       </w:pPr>
-      <w:bookmarkStart w:id="48" w:name="_Toc128938681"/>
+      <w:bookmarkStart w:id="50" w:name="_Toc128938681"/>
       <w:r>
         <w:rPr>
           <w:i/>
@@ -8065,14 +8289,14 @@
         <w:pStyle w:val="Kop2"/>
         <w:shd w:val="clear" w:color="auto" w:fill="D9E2F3" w:themeFill="accent1" w:themeFillTint="33"/>
       </w:pPr>
-      <w:bookmarkStart w:id="49" w:name="_Toc132286531"/>
+      <w:bookmarkStart w:id="51" w:name="_Toc132573845"/>
       <w:r>
         <w:t xml:space="preserve">Iteratie </w:t>
       </w:r>
       <w:r>
         <w:t>2</w:t>
       </w:r>
-      <w:bookmarkEnd w:id="49"/>
+      <w:bookmarkEnd w:id="51"/>
     </w:p>
     <w:p>
       <w:pPr>
@@ -8224,12 +8448,14 @@
         <w:pStyle w:val="Kop2"/>
         <w:shd w:val="clear" w:color="auto" w:fill="D9E2F3" w:themeFill="accent1" w:themeFillTint="33"/>
       </w:pPr>
+      <w:bookmarkStart w:id="52" w:name="_Toc132573846"/>
       <w:r>
         <w:t xml:space="preserve">Iteratie </w:t>
       </w:r>
       <w:r>
         <w:t>3</w:t>
       </w:r>
+      <w:bookmarkEnd w:id="52"/>
     </w:p>
     <w:p>
       <w:pPr>
@@ -8351,7 +8577,6 @@
           <w:szCs w:val="28"/>
         </w:rPr>
       </w:pPr>
-      <w:bookmarkStart w:id="50" w:name="_Toc132286532"/>
       <w:r>
         <w:br w:type="page"/>
       </w:r>
@@ -8360,6 +8585,7 @@
       <w:pPr>
         <w:pStyle w:val="Kop1"/>
       </w:pPr>
+      <w:bookmarkStart w:id="53" w:name="_Toc132573847"/>
       <w:r>
         <w:lastRenderedPageBreak/>
         <w:t xml:space="preserve">8. </w:t>
@@ -8371,8 +8597,8 @@
       <w:r>
         <w:t>ability</w:t>
       </w:r>
-      <w:bookmarkEnd w:id="48"/>
       <w:bookmarkEnd w:id="50"/>
+      <w:bookmarkEnd w:id="53"/>
       <w:proofErr w:type="spellEnd"/>
     </w:p>
     <w:p>
@@ -8380,13 +8606,13 @@
         <w:pStyle w:val="Kop2"/>
         <w:shd w:val="clear" w:color="auto" w:fill="D9E2F3" w:themeFill="accent1" w:themeFillTint="33"/>
       </w:pPr>
-      <w:bookmarkStart w:id="51" w:name="_Toc128938682"/>
-      <w:bookmarkStart w:id="52" w:name="_Toc132286533"/>
+      <w:bookmarkStart w:id="54" w:name="_Toc128938682"/>
+      <w:bookmarkStart w:id="55" w:name="_Toc132573848"/>
       <w:r>
         <w:t>Criteria</w:t>
       </w:r>
-      <w:bookmarkEnd w:id="51"/>
-      <w:bookmarkEnd w:id="52"/>
+      <w:bookmarkEnd w:id="54"/>
+      <w:bookmarkEnd w:id="55"/>
     </w:p>
     <w:p>
       <w:pPr>
@@ -8408,11 +8634,11 @@
         <w:pStyle w:val="Kop2"/>
         <w:shd w:val="clear" w:color="auto" w:fill="D9E2F3" w:themeFill="accent1" w:themeFillTint="33"/>
       </w:pPr>
-      <w:bookmarkStart w:id="53" w:name="_Toc132286534"/>
+      <w:bookmarkStart w:id="56" w:name="_Toc132573849"/>
       <w:r>
         <w:t>Iteratie 1</w:t>
       </w:r>
-      <w:bookmarkEnd w:id="53"/>
+      <w:bookmarkEnd w:id="56"/>
     </w:p>
     <w:p>
       <w:pPr>
@@ -8533,14 +8759,14 @@
         <w:pStyle w:val="Kop2"/>
         <w:shd w:val="clear" w:color="auto" w:fill="D9E2F3" w:themeFill="accent1" w:themeFillTint="33"/>
       </w:pPr>
-      <w:bookmarkStart w:id="54" w:name="_Toc132286535"/>
+      <w:bookmarkStart w:id="57" w:name="_Toc132573850"/>
       <w:r>
         <w:t xml:space="preserve">Iteratie </w:t>
       </w:r>
       <w:r>
         <w:t>2</w:t>
       </w:r>
-      <w:bookmarkEnd w:id="54"/>
+      <w:bookmarkEnd w:id="57"/>
     </w:p>
     <w:p>
       <w:pPr>

</xml_diff>